<commit_message>
Change the font and font size of the Date
</commit_message>
<xml_diff>
--- a/OpsWatch template.docx
+++ b/OpsWatch template.docx
@@ -1,6 +1,6 @@
 
 <file path=word/document.xml><?xml version="1.0" encoding="utf-8"?>
-<w:document xmlns:wpc="http://schemas.microsoft.com/office/word/2010/wordprocessingCanvas" xmlns:cx="http://schemas.microsoft.com/office/drawing/2014/chartex" xmlns:cx1="http://schemas.microsoft.com/office/drawing/2015/9/8/chartex" xmlns:cx2="http://schemas.microsoft.com/office/drawing/2015/10/21/chartex" xmlns:cx3="http://schemas.microsoft.com/office/drawing/2016/5/9/chartex" xmlns:cx4="http://schemas.microsoft.com/office/drawing/2016/5/10/chartex" xmlns:cx5="http://schemas.microsoft.com/office/drawing/2016/5/11/chartex" xmlns:cx6="http://schemas.microsoft.com/office/drawing/2016/5/12/chartex" xmlns:cx7="http://schemas.microsoft.com/office/drawing/2016/5/13/chartex" xmlns:cx8="http://schemas.microsoft.com/office/drawing/2016/5/14/chartex" xmlns:mc="http://schemas.openxmlformats.org/markup-compatibility/2006" xmlns:aink="http://schemas.microsoft.com/office/drawing/2016/ink" xmlns:am3d="http://schemas.microsoft.com/office/drawing/2017/model3d" xmlns:o="urn:schemas-microsoft-com:office:office" xmlns:r="http://schemas.openxmlformats.org/officeDocument/2006/relationships" xmlns:m="http://schemas.openxmlformats.org/officeDocument/2006/math" xmlns:v="urn:schemas-microsoft-com:vml" xmlns:wp14="http://schemas.microsoft.com/office/word/2010/wordprocessingDrawing" xmlns:wp="http://schemas.openxmlformats.org/drawingml/2006/wordprocessingDrawing" xmlns:w10="urn:schemas-microsoft-com:office:word" xmlns:w="http://schemas.openxmlformats.org/wordprocessingml/2006/main" xmlns:w14="http://schemas.microsoft.com/office/word/2010/wordml" xmlns:w15="http://schemas.microsoft.com/office/word/2012/wordml" xmlns:w16cex="http://schemas.microsoft.com/office/word/2018/wordml/cex" xmlns:w16cid="http://schemas.microsoft.com/office/word/2016/wordml/cid" xmlns:w16="http://schemas.microsoft.com/office/word/2018/wordml" xmlns:w16sdtdh="http://schemas.microsoft.com/office/word/2020/wordml/sdtdatahash" xmlns:w16se="http://schemas.microsoft.com/office/word/2015/wordml/symex" xmlns:wpg="http://schemas.microsoft.com/office/word/2010/wordprocessingGroup" xmlns:wpi="http://schemas.microsoft.com/office/word/2010/wordprocessingInk" xmlns:wne="http://schemas.microsoft.com/office/word/2006/wordml" xmlns:wps="http://schemas.microsoft.com/office/word/2010/wordprocessingShape" mc:Ignorable="w14 w15 w16se w16cid w16 w16cex w16sdtdh wp14">
+<w:document xmlns:wpc="http://schemas.microsoft.com/office/word/2010/wordprocessingCanvas" xmlns:cx="http://schemas.microsoft.com/office/drawing/2014/chartex" xmlns:cx1="http://schemas.microsoft.com/office/drawing/2015/9/8/chartex" xmlns:cx2="http://schemas.microsoft.com/office/drawing/2015/10/21/chartex" xmlns:cx3="http://schemas.microsoft.com/office/drawing/2016/5/9/chartex" xmlns:cx4="http://schemas.microsoft.com/office/drawing/2016/5/10/chartex" xmlns:cx5="http://schemas.microsoft.com/office/drawing/2016/5/11/chartex" xmlns:cx6="http://schemas.microsoft.com/office/drawing/2016/5/12/chartex" xmlns:cx7="http://schemas.microsoft.com/office/drawing/2016/5/13/chartex" xmlns:cx8="http://schemas.microsoft.com/office/drawing/2016/5/14/chartex" xmlns:mc="http://schemas.openxmlformats.org/markup-compatibility/2006" xmlns:aink="http://schemas.microsoft.com/office/drawing/2016/ink" xmlns:am3d="http://schemas.microsoft.com/office/drawing/2017/model3d" xmlns:o="urn:schemas-microsoft-com:office:office" xmlns:oel="http://schemas.microsoft.com/office/2019/extlst" xmlns:r="http://schemas.openxmlformats.org/officeDocument/2006/relationships" xmlns:m="http://schemas.openxmlformats.org/officeDocument/2006/math" xmlns:v="urn:schemas-microsoft-com:vml" xmlns:wp14="http://schemas.microsoft.com/office/word/2010/wordprocessingDrawing" xmlns:wp="http://schemas.openxmlformats.org/drawingml/2006/wordprocessingDrawing" xmlns:w10="urn:schemas-microsoft-com:office:word" xmlns:w="http://schemas.openxmlformats.org/wordprocessingml/2006/main" xmlns:w14="http://schemas.microsoft.com/office/word/2010/wordml" xmlns:w15="http://schemas.microsoft.com/office/word/2012/wordml" xmlns:w16cex="http://schemas.microsoft.com/office/word/2018/wordml/cex" xmlns:w16cid="http://schemas.microsoft.com/office/word/2016/wordml/cid" xmlns:w16="http://schemas.microsoft.com/office/word/2018/wordml" xmlns:w16sdtdh="http://schemas.microsoft.com/office/word/2020/wordml/sdtdatahash" xmlns:w16se="http://schemas.microsoft.com/office/word/2015/wordml/symex" xmlns:wpg="http://schemas.microsoft.com/office/word/2010/wordprocessingGroup" xmlns:wpi="http://schemas.microsoft.com/office/word/2010/wordprocessingInk" xmlns:wne="http://schemas.microsoft.com/office/word/2006/wordml" xmlns:wps="http://schemas.microsoft.com/office/word/2010/wordprocessingShape" mc:Ignorable="w14 w15 w16se w16cid w16 w16cex w16sdtdh wp14">
   <w:body>
     <w:p>
       <w:pPr>
@@ -185,7 +185,7 @@
           </mc:Choice>
           <mc:Fallback>
             <w:pict>
-              <v:rect w14:anchorId="6914BB83" id="Rectangle 2" o:spid="_x0000_s1026" style="position:absolute;margin-left:0;margin-top:0;width:498pt;height:3.6pt;flip:y;z-index:251661312;visibility:visible;mso-wrap-style:square;mso-width-percent:0;mso-height-percent:0;mso-wrap-distance-left:9pt;mso-wrap-distance-top:0;mso-wrap-distance-right:9pt;mso-wrap-distance-bottom:0;mso-position-horizontal:center;mso-position-horizontal-relative:margin;mso-position-vertical:absolute;mso-position-vertical-relative:text;mso-width-percent:0;mso-height-percent:0;mso-width-relative:margin;mso-height-relative:margin;v-text-anchor:middle" o:gfxdata="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" fillcolor="#44546a" stroked="f" strokeweight="1pt">
+              <v:rect w14:anchorId="6914BB83" id="Rectangle 2" o:spid="_x0000_s1026" style="position:absolute;margin-left:0;margin-top:0;width:498pt;height:3.6pt;flip:y;z-index:251661312;visibility:visible;mso-wrap-style:square;mso-width-percent:0;mso-height-percent:0;mso-wrap-distance-left:9pt;mso-wrap-distance-top:0;mso-wrap-distance-right:9pt;mso-wrap-distance-bottom:0;mso-position-horizontal:center;mso-position-horizontal-relative:margin;mso-position-vertical:absolute;mso-position-vertical-relative:text;mso-width-percent:0;mso-height-percent:0;mso-width-relative:margin;mso-height-relative:margin;v-text-anchor:middle" o:gfxdata="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" fillcolor="#44546a" stroked="f" strokeweight="1pt">
                 <v:textbox>
                   <w:txbxContent>
                     <w:p>
@@ -429,7 +429,7 @@
           </mc:Choice>
           <mc:Fallback>
             <w:pict>
-              <v:rect w14:anchorId="31EEDAE2" id="Rectangle 3" o:spid="_x0000_s1027" style="position:absolute;margin-left:0;margin-top:49.7pt;width:498pt;height:3.6pt;flip:y;z-index:251660288;visibility:visible;mso-wrap-style:square;mso-width-percent:0;mso-height-percent:0;mso-wrap-distance-left:9pt;mso-wrap-distance-top:0;mso-wrap-distance-right:9pt;mso-wrap-distance-bottom:0;mso-position-horizontal:center;mso-position-horizontal-relative:margin;mso-position-vertical:absolute;mso-position-vertical-relative:text;mso-width-percent:0;mso-height-percent:0;mso-width-relative:margin;mso-height-relative:margin;v-text-anchor:middle" o:gfxdata="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" fillcolor="#44546a" stroked="f" strokeweight="1pt">
+              <v:rect w14:anchorId="31EEDAE2" id="Rectangle 3" o:spid="_x0000_s1027" style="position:absolute;margin-left:0;margin-top:49.7pt;width:498pt;height:3.6pt;flip:y;z-index:251660288;visibility:visible;mso-wrap-style:square;mso-width-percent:0;mso-height-percent:0;mso-wrap-distance-left:9pt;mso-wrap-distance-top:0;mso-wrap-distance-right:9pt;mso-wrap-distance-bottom:0;mso-position-horizontal:center;mso-position-horizontal-relative:margin;mso-position-vertical:absolute;mso-position-vertical-relative:text;mso-width-percent:0;mso-height-percent:0;mso-width-relative:margin;mso-height-relative:margin;v-text-anchor:middle" o:gfxdata="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" fillcolor="#44546a" stroked="f" strokeweight="1pt">
                 <v:textbox>
                   <w:txbxContent>
                     <w:p>
@@ -522,26 +522,6 @@
           <w:szCs w:val="28"/>
         </w:rPr>
       </w:pPr>
-      <w:r>
-        <w:rPr>
-          <w:rFonts w:asciiTheme="majorHAnsi" w:hAnsiTheme="majorHAnsi" w:cstheme="majorHAnsi"/>
-          <w:b/>
-          <w:color w:val="1F497D" w:themeColor="text2"/>
-          <w:sz w:val="28"/>
-          <w:szCs w:val="28"/>
-        </w:rPr>
-        <w:t>, 202</w:t>
-      </w:r>
-      <w:r>
-        <w:rPr>
-          <w:rFonts w:asciiTheme="majorHAnsi" w:hAnsiTheme="majorHAnsi" w:cstheme="majorHAnsi"/>
-          <w:b/>
-          <w:color w:val="1F497D" w:themeColor="text2"/>
-          <w:sz w:val="28"/>
-          <w:szCs w:val="28"/>
-        </w:rPr>
-        <w:t>1</w:t>
-      </w:r>
     </w:p>
     <w:p>
       <w:pPr>
@@ -596,7 +576,7 @@
 </file>
 
 <file path=word/endnotes.xml><?xml version="1.0" encoding="utf-8"?>
-<w:endnotes xmlns:wpc="http://schemas.microsoft.com/office/word/2010/wordprocessingCanvas" xmlns:cx="http://schemas.microsoft.com/office/drawing/2014/chartex" xmlns:cx1="http://schemas.microsoft.com/office/drawing/2015/9/8/chartex" xmlns:cx2="http://schemas.microsoft.com/office/drawing/2015/10/21/chartex" xmlns:cx3="http://schemas.microsoft.com/office/drawing/2016/5/9/chartex" xmlns:cx4="http://schemas.microsoft.com/office/drawing/2016/5/10/chartex" xmlns:cx5="http://schemas.microsoft.com/office/drawing/2016/5/11/chartex" xmlns:cx6="http://schemas.microsoft.com/office/drawing/2016/5/12/chartex" xmlns:cx7="http://schemas.microsoft.com/office/drawing/2016/5/13/chartex" xmlns:cx8="http://schemas.microsoft.com/office/drawing/2016/5/14/chartex" xmlns:mc="http://schemas.openxmlformats.org/markup-compatibility/2006" xmlns:aink="http://schemas.microsoft.com/office/drawing/2016/ink" xmlns:am3d="http://schemas.microsoft.com/office/drawing/2017/model3d" xmlns:o="urn:schemas-microsoft-com:office:office" xmlns:r="http://schemas.openxmlformats.org/officeDocument/2006/relationships" xmlns:m="http://schemas.openxmlformats.org/officeDocument/2006/math" xmlns:v="urn:schemas-microsoft-com:vml" xmlns:wp14="http://schemas.microsoft.com/office/word/2010/wordprocessingDrawing" xmlns:wp="http://schemas.openxmlformats.org/drawingml/2006/wordprocessingDrawing" xmlns:w10="urn:schemas-microsoft-com:office:word" xmlns:w="http://schemas.openxmlformats.org/wordprocessingml/2006/main" xmlns:w14="http://schemas.microsoft.com/office/word/2010/wordml" xmlns:w15="http://schemas.microsoft.com/office/word/2012/wordml" xmlns:w16cex="http://schemas.microsoft.com/office/word/2018/wordml/cex" xmlns:w16cid="http://schemas.microsoft.com/office/word/2016/wordml/cid" xmlns:w16="http://schemas.microsoft.com/office/word/2018/wordml" xmlns:w16sdtdh="http://schemas.microsoft.com/office/word/2020/wordml/sdtdatahash" xmlns:w16se="http://schemas.microsoft.com/office/word/2015/wordml/symex" xmlns:wpg="http://schemas.microsoft.com/office/word/2010/wordprocessingGroup" xmlns:wpi="http://schemas.microsoft.com/office/word/2010/wordprocessingInk" xmlns:wne="http://schemas.microsoft.com/office/word/2006/wordml" xmlns:wps="http://schemas.microsoft.com/office/word/2010/wordprocessingShape" mc:Ignorable="w14 w15 w16se w16cid w16 w16cex w16sdtdh wp14">
+<w:endnotes xmlns:wpc="http://schemas.microsoft.com/office/word/2010/wordprocessingCanvas" xmlns:cx="http://schemas.microsoft.com/office/drawing/2014/chartex" xmlns:cx1="http://schemas.microsoft.com/office/drawing/2015/9/8/chartex" xmlns:cx2="http://schemas.microsoft.com/office/drawing/2015/10/21/chartex" xmlns:cx3="http://schemas.microsoft.com/office/drawing/2016/5/9/chartex" xmlns:cx4="http://schemas.microsoft.com/office/drawing/2016/5/10/chartex" xmlns:cx5="http://schemas.microsoft.com/office/drawing/2016/5/11/chartex" xmlns:cx6="http://schemas.microsoft.com/office/drawing/2016/5/12/chartex" xmlns:cx7="http://schemas.microsoft.com/office/drawing/2016/5/13/chartex" xmlns:cx8="http://schemas.microsoft.com/office/drawing/2016/5/14/chartex" xmlns:mc="http://schemas.openxmlformats.org/markup-compatibility/2006" xmlns:aink="http://schemas.microsoft.com/office/drawing/2016/ink" xmlns:am3d="http://schemas.microsoft.com/office/drawing/2017/model3d" xmlns:o="urn:schemas-microsoft-com:office:office" xmlns:oel="http://schemas.microsoft.com/office/2019/extlst" xmlns:r="http://schemas.openxmlformats.org/officeDocument/2006/relationships" xmlns:m="http://schemas.openxmlformats.org/officeDocument/2006/math" xmlns:v="urn:schemas-microsoft-com:vml" xmlns:wp14="http://schemas.microsoft.com/office/word/2010/wordprocessingDrawing" xmlns:wp="http://schemas.openxmlformats.org/drawingml/2006/wordprocessingDrawing" xmlns:w10="urn:schemas-microsoft-com:office:word" xmlns:w="http://schemas.openxmlformats.org/wordprocessingml/2006/main" xmlns:w14="http://schemas.microsoft.com/office/word/2010/wordml" xmlns:w15="http://schemas.microsoft.com/office/word/2012/wordml" xmlns:w16cex="http://schemas.microsoft.com/office/word/2018/wordml/cex" xmlns:w16cid="http://schemas.microsoft.com/office/word/2016/wordml/cid" xmlns:w16="http://schemas.microsoft.com/office/word/2018/wordml" xmlns:w16sdtdh="http://schemas.microsoft.com/office/word/2020/wordml/sdtdatahash" xmlns:w16se="http://schemas.microsoft.com/office/word/2015/wordml/symex" xmlns:wpg="http://schemas.microsoft.com/office/word/2010/wordprocessingGroup" xmlns:wpi="http://schemas.microsoft.com/office/word/2010/wordprocessingInk" xmlns:wne="http://schemas.microsoft.com/office/word/2006/wordml" xmlns:wps="http://schemas.microsoft.com/office/word/2010/wordprocessingShape" mc:Ignorable="w14 w15 w16se w16cid w16 w16cex w16sdtdh wp14">
   <w:endnote w:type="separator" w:id="-1">
     <w:p>
       <w:r>
@@ -615,7 +595,7 @@
 </file>
 
 <file path=word/footer1.xml><?xml version="1.0" encoding="utf-8"?>
-<w:ftr xmlns:wpc="http://schemas.microsoft.com/office/word/2010/wordprocessingCanvas" xmlns:cx="http://schemas.microsoft.com/office/drawing/2014/chartex" xmlns:cx1="http://schemas.microsoft.com/office/drawing/2015/9/8/chartex" xmlns:cx2="http://schemas.microsoft.com/office/drawing/2015/10/21/chartex" xmlns:cx3="http://schemas.microsoft.com/office/drawing/2016/5/9/chartex" xmlns:cx4="http://schemas.microsoft.com/office/drawing/2016/5/10/chartex" xmlns:cx5="http://schemas.microsoft.com/office/drawing/2016/5/11/chartex" xmlns:cx6="http://schemas.microsoft.com/office/drawing/2016/5/12/chartex" xmlns:cx7="http://schemas.microsoft.com/office/drawing/2016/5/13/chartex" xmlns:cx8="http://schemas.microsoft.com/office/drawing/2016/5/14/chartex" xmlns:mc="http://schemas.openxmlformats.org/markup-compatibility/2006" xmlns:aink="http://schemas.microsoft.com/office/drawing/2016/ink" xmlns:am3d="http://schemas.microsoft.com/office/drawing/2017/model3d" xmlns:o="urn:schemas-microsoft-com:office:office" xmlns:r="http://schemas.openxmlformats.org/officeDocument/2006/relationships" xmlns:m="http://schemas.openxmlformats.org/officeDocument/2006/math" xmlns:v="urn:schemas-microsoft-com:vml" xmlns:wp14="http://schemas.microsoft.com/office/word/2010/wordprocessingDrawing" xmlns:wp="http://schemas.openxmlformats.org/drawingml/2006/wordprocessingDrawing" xmlns:w10="urn:schemas-microsoft-com:office:word" xmlns:w="http://schemas.openxmlformats.org/wordprocessingml/2006/main" xmlns:w14="http://schemas.microsoft.com/office/word/2010/wordml" xmlns:w15="http://schemas.microsoft.com/office/word/2012/wordml" xmlns:w16cex="http://schemas.microsoft.com/office/word/2018/wordml/cex" xmlns:w16cid="http://schemas.microsoft.com/office/word/2016/wordml/cid" xmlns:w16="http://schemas.microsoft.com/office/word/2018/wordml" xmlns:w16sdtdh="http://schemas.microsoft.com/office/word/2020/wordml/sdtdatahash" xmlns:w16se="http://schemas.microsoft.com/office/word/2015/wordml/symex" xmlns:wpg="http://schemas.microsoft.com/office/word/2010/wordprocessingGroup" xmlns:wpi="http://schemas.microsoft.com/office/word/2010/wordprocessingInk" xmlns:wne="http://schemas.microsoft.com/office/word/2006/wordml" xmlns:wps="http://schemas.microsoft.com/office/word/2010/wordprocessingShape" mc:Ignorable="w14 w15 w16se w16cid w16 w16cex w16sdtdh wp14">
+<w:ftr xmlns:wpc="http://schemas.microsoft.com/office/word/2010/wordprocessingCanvas" xmlns:cx="http://schemas.microsoft.com/office/drawing/2014/chartex" xmlns:cx1="http://schemas.microsoft.com/office/drawing/2015/9/8/chartex" xmlns:cx2="http://schemas.microsoft.com/office/drawing/2015/10/21/chartex" xmlns:cx3="http://schemas.microsoft.com/office/drawing/2016/5/9/chartex" xmlns:cx4="http://schemas.microsoft.com/office/drawing/2016/5/10/chartex" xmlns:cx5="http://schemas.microsoft.com/office/drawing/2016/5/11/chartex" xmlns:cx6="http://schemas.microsoft.com/office/drawing/2016/5/12/chartex" xmlns:cx7="http://schemas.microsoft.com/office/drawing/2016/5/13/chartex" xmlns:cx8="http://schemas.microsoft.com/office/drawing/2016/5/14/chartex" xmlns:mc="http://schemas.openxmlformats.org/markup-compatibility/2006" xmlns:aink="http://schemas.microsoft.com/office/drawing/2016/ink" xmlns:am3d="http://schemas.microsoft.com/office/drawing/2017/model3d" xmlns:o="urn:schemas-microsoft-com:office:office" xmlns:oel="http://schemas.microsoft.com/office/2019/extlst" xmlns:r="http://schemas.openxmlformats.org/officeDocument/2006/relationships" xmlns:m="http://schemas.openxmlformats.org/officeDocument/2006/math" xmlns:v="urn:schemas-microsoft-com:vml" xmlns:wp14="http://schemas.microsoft.com/office/word/2010/wordprocessingDrawing" xmlns:wp="http://schemas.openxmlformats.org/drawingml/2006/wordprocessingDrawing" xmlns:w10="urn:schemas-microsoft-com:office:word" xmlns:w="http://schemas.openxmlformats.org/wordprocessingml/2006/main" xmlns:w14="http://schemas.microsoft.com/office/word/2010/wordml" xmlns:w15="http://schemas.microsoft.com/office/word/2012/wordml" xmlns:w16cex="http://schemas.microsoft.com/office/word/2018/wordml/cex" xmlns:w16cid="http://schemas.microsoft.com/office/word/2016/wordml/cid" xmlns:w16="http://schemas.microsoft.com/office/word/2018/wordml" xmlns:w16sdtdh="http://schemas.microsoft.com/office/word/2020/wordml/sdtdatahash" xmlns:w16se="http://schemas.microsoft.com/office/word/2015/wordml/symex" xmlns:wpg="http://schemas.microsoft.com/office/word/2010/wordprocessingGroup" xmlns:wpi="http://schemas.microsoft.com/office/word/2010/wordprocessingInk" xmlns:wne="http://schemas.microsoft.com/office/word/2006/wordml" xmlns:wps="http://schemas.microsoft.com/office/word/2010/wordprocessingShape" mc:Ignorable="w14 w15 w16se w16cid w16 w16cex w16sdtdh wp14">
   <w:p>
     <w:pPr>
       <w:pStyle w:val="Footer"/>
@@ -625,7 +605,7 @@
 </file>
 
 <file path=word/footer2.xml><?xml version="1.0" encoding="utf-8"?>
-<w:ftr xmlns:wpc="http://schemas.microsoft.com/office/word/2010/wordprocessingCanvas" xmlns:cx="http://schemas.microsoft.com/office/drawing/2014/chartex" xmlns:cx1="http://schemas.microsoft.com/office/drawing/2015/9/8/chartex" xmlns:cx2="http://schemas.microsoft.com/office/drawing/2015/10/21/chartex" xmlns:cx3="http://schemas.microsoft.com/office/drawing/2016/5/9/chartex" xmlns:cx4="http://schemas.microsoft.com/office/drawing/2016/5/10/chartex" xmlns:cx5="http://schemas.microsoft.com/office/drawing/2016/5/11/chartex" xmlns:cx6="http://schemas.microsoft.com/office/drawing/2016/5/12/chartex" xmlns:cx7="http://schemas.microsoft.com/office/drawing/2016/5/13/chartex" xmlns:cx8="http://schemas.microsoft.com/office/drawing/2016/5/14/chartex" xmlns:mc="http://schemas.openxmlformats.org/markup-compatibility/2006" xmlns:aink="http://schemas.microsoft.com/office/drawing/2016/ink" xmlns:am3d="http://schemas.microsoft.com/office/drawing/2017/model3d" xmlns:o="urn:schemas-microsoft-com:office:office" xmlns:r="http://schemas.openxmlformats.org/officeDocument/2006/relationships" xmlns:m="http://schemas.openxmlformats.org/officeDocument/2006/math" xmlns:v="urn:schemas-microsoft-com:vml" xmlns:wp14="http://schemas.microsoft.com/office/word/2010/wordprocessingDrawing" xmlns:wp="http://schemas.openxmlformats.org/drawingml/2006/wordprocessingDrawing" xmlns:w10="urn:schemas-microsoft-com:office:word" xmlns:w="http://schemas.openxmlformats.org/wordprocessingml/2006/main" xmlns:w14="http://schemas.microsoft.com/office/word/2010/wordml" xmlns:w15="http://schemas.microsoft.com/office/word/2012/wordml" xmlns:w16cex="http://schemas.microsoft.com/office/word/2018/wordml/cex" xmlns:w16cid="http://schemas.microsoft.com/office/word/2016/wordml/cid" xmlns:w16="http://schemas.microsoft.com/office/word/2018/wordml" xmlns:w16sdtdh="http://schemas.microsoft.com/office/word/2020/wordml/sdtdatahash" xmlns:w16se="http://schemas.microsoft.com/office/word/2015/wordml/symex" xmlns:wpg="http://schemas.microsoft.com/office/word/2010/wordprocessingGroup" xmlns:wpi="http://schemas.microsoft.com/office/word/2010/wordprocessingInk" xmlns:wne="http://schemas.microsoft.com/office/word/2006/wordml" xmlns:wps="http://schemas.microsoft.com/office/word/2010/wordprocessingShape" mc:Ignorable="w14 w15 w16se w16cid w16 w16cex w16sdtdh wp14">
+<w:ftr xmlns:wpc="http://schemas.microsoft.com/office/word/2010/wordprocessingCanvas" xmlns:cx="http://schemas.microsoft.com/office/drawing/2014/chartex" xmlns:cx1="http://schemas.microsoft.com/office/drawing/2015/9/8/chartex" xmlns:cx2="http://schemas.microsoft.com/office/drawing/2015/10/21/chartex" xmlns:cx3="http://schemas.microsoft.com/office/drawing/2016/5/9/chartex" xmlns:cx4="http://schemas.microsoft.com/office/drawing/2016/5/10/chartex" xmlns:cx5="http://schemas.microsoft.com/office/drawing/2016/5/11/chartex" xmlns:cx6="http://schemas.microsoft.com/office/drawing/2016/5/12/chartex" xmlns:cx7="http://schemas.microsoft.com/office/drawing/2016/5/13/chartex" xmlns:cx8="http://schemas.microsoft.com/office/drawing/2016/5/14/chartex" xmlns:mc="http://schemas.openxmlformats.org/markup-compatibility/2006" xmlns:aink="http://schemas.microsoft.com/office/drawing/2016/ink" xmlns:am3d="http://schemas.microsoft.com/office/drawing/2017/model3d" xmlns:o="urn:schemas-microsoft-com:office:office" xmlns:oel="http://schemas.microsoft.com/office/2019/extlst" xmlns:r="http://schemas.openxmlformats.org/officeDocument/2006/relationships" xmlns:m="http://schemas.openxmlformats.org/officeDocument/2006/math" xmlns:v="urn:schemas-microsoft-com:vml" xmlns:wp14="http://schemas.microsoft.com/office/word/2010/wordprocessingDrawing" xmlns:wp="http://schemas.openxmlformats.org/drawingml/2006/wordprocessingDrawing" xmlns:w10="urn:schemas-microsoft-com:office:word" xmlns:w="http://schemas.openxmlformats.org/wordprocessingml/2006/main" xmlns:w14="http://schemas.microsoft.com/office/word/2010/wordml" xmlns:w15="http://schemas.microsoft.com/office/word/2012/wordml" xmlns:w16cex="http://schemas.microsoft.com/office/word/2018/wordml/cex" xmlns:w16cid="http://schemas.microsoft.com/office/word/2016/wordml/cid" xmlns:w16="http://schemas.microsoft.com/office/word/2018/wordml" xmlns:w16sdtdh="http://schemas.microsoft.com/office/word/2020/wordml/sdtdatahash" xmlns:w16se="http://schemas.microsoft.com/office/word/2015/wordml/symex" xmlns:wpg="http://schemas.microsoft.com/office/word/2010/wordprocessingGroup" xmlns:wpi="http://schemas.microsoft.com/office/word/2010/wordprocessingInk" xmlns:wne="http://schemas.microsoft.com/office/word/2006/wordml" xmlns:wps="http://schemas.microsoft.com/office/word/2010/wordprocessingShape" mc:Ignorable="w14 w15 w16se w16cid w16 w16cex w16sdtdh wp14">
   <w:p>
     <w:pPr>
       <w:pStyle w:val="Footer"/>
@@ -635,7 +615,7 @@
 </file>
 
 <file path=word/footer3.xml><?xml version="1.0" encoding="utf-8"?>
-<w:ftr xmlns:wpc="http://schemas.microsoft.com/office/word/2010/wordprocessingCanvas" xmlns:cx="http://schemas.microsoft.com/office/drawing/2014/chartex" xmlns:cx1="http://schemas.microsoft.com/office/drawing/2015/9/8/chartex" xmlns:cx2="http://schemas.microsoft.com/office/drawing/2015/10/21/chartex" xmlns:cx3="http://schemas.microsoft.com/office/drawing/2016/5/9/chartex" xmlns:cx4="http://schemas.microsoft.com/office/drawing/2016/5/10/chartex" xmlns:cx5="http://schemas.microsoft.com/office/drawing/2016/5/11/chartex" xmlns:cx6="http://schemas.microsoft.com/office/drawing/2016/5/12/chartex" xmlns:cx7="http://schemas.microsoft.com/office/drawing/2016/5/13/chartex" xmlns:cx8="http://schemas.microsoft.com/office/drawing/2016/5/14/chartex" xmlns:mc="http://schemas.openxmlformats.org/markup-compatibility/2006" xmlns:aink="http://schemas.microsoft.com/office/drawing/2016/ink" xmlns:am3d="http://schemas.microsoft.com/office/drawing/2017/model3d" xmlns:o="urn:schemas-microsoft-com:office:office" xmlns:r="http://schemas.openxmlformats.org/officeDocument/2006/relationships" xmlns:m="http://schemas.openxmlformats.org/officeDocument/2006/math" xmlns:v="urn:schemas-microsoft-com:vml" xmlns:wp14="http://schemas.microsoft.com/office/word/2010/wordprocessingDrawing" xmlns:wp="http://schemas.openxmlformats.org/drawingml/2006/wordprocessingDrawing" xmlns:w10="urn:schemas-microsoft-com:office:word" xmlns:w="http://schemas.openxmlformats.org/wordprocessingml/2006/main" xmlns:w14="http://schemas.microsoft.com/office/word/2010/wordml" xmlns:w15="http://schemas.microsoft.com/office/word/2012/wordml" xmlns:w16cex="http://schemas.microsoft.com/office/word/2018/wordml/cex" xmlns:w16cid="http://schemas.microsoft.com/office/word/2016/wordml/cid" xmlns:w16="http://schemas.microsoft.com/office/word/2018/wordml" xmlns:w16sdtdh="http://schemas.microsoft.com/office/word/2020/wordml/sdtdatahash" xmlns:w16se="http://schemas.microsoft.com/office/word/2015/wordml/symex" xmlns:wpg="http://schemas.microsoft.com/office/word/2010/wordprocessingGroup" xmlns:wpi="http://schemas.microsoft.com/office/word/2010/wordprocessingInk" xmlns:wne="http://schemas.microsoft.com/office/word/2006/wordml" xmlns:wps="http://schemas.microsoft.com/office/word/2010/wordprocessingShape" mc:Ignorable="w14 w15 w16se w16cid w16 w16cex w16sdtdh wp14">
+<w:ftr xmlns:wpc="http://schemas.microsoft.com/office/word/2010/wordprocessingCanvas" xmlns:cx="http://schemas.microsoft.com/office/drawing/2014/chartex" xmlns:cx1="http://schemas.microsoft.com/office/drawing/2015/9/8/chartex" xmlns:cx2="http://schemas.microsoft.com/office/drawing/2015/10/21/chartex" xmlns:cx3="http://schemas.microsoft.com/office/drawing/2016/5/9/chartex" xmlns:cx4="http://schemas.microsoft.com/office/drawing/2016/5/10/chartex" xmlns:cx5="http://schemas.microsoft.com/office/drawing/2016/5/11/chartex" xmlns:cx6="http://schemas.microsoft.com/office/drawing/2016/5/12/chartex" xmlns:cx7="http://schemas.microsoft.com/office/drawing/2016/5/13/chartex" xmlns:cx8="http://schemas.microsoft.com/office/drawing/2016/5/14/chartex" xmlns:mc="http://schemas.openxmlformats.org/markup-compatibility/2006" xmlns:aink="http://schemas.microsoft.com/office/drawing/2016/ink" xmlns:am3d="http://schemas.microsoft.com/office/drawing/2017/model3d" xmlns:o="urn:schemas-microsoft-com:office:office" xmlns:oel="http://schemas.microsoft.com/office/2019/extlst" xmlns:r="http://schemas.openxmlformats.org/officeDocument/2006/relationships" xmlns:m="http://schemas.openxmlformats.org/officeDocument/2006/math" xmlns:v="urn:schemas-microsoft-com:vml" xmlns:wp14="http://schemas.microsoft.com/office/word/2010/wordprocessingDrawing" xmlns:wp="http://schemas.openxmlformats.org/drawingml/2006/wordprocessingDrawing" xmlns:w10="urn:schemas-microsoft-com:office:word" xmlns:w="http://schemas.openxmlformats.org/wordprocessingml/2006/main" xmlns:w14="http://schemas.microsoft.com/office/word/2010/wordml" xmlns:w15="http://schemas.microsoft.com/office/word/2012/wordml" xmlns:w16cex="http://schemas.microsoft.com/office/word/2018/wordml/cex" xmlns:w16cid="http://schemas.microsoft.com/office/word/2016/wordml/cid" xmlns:w16="http://schemas.microsoft.com/office/word/2018/wordml" xmlns:w16sdtdh="http://schemas.microsoft.com/office/word/2020/wordml/sdtdatahash" xmlns:w16se="http://schemas.microsoft.com/office/word/2015/wordml/symex" xmlns:wpg="http://schemas.microsoft.com/office/word/2010/wordprocessingGroup" xmlns:wpi="http://schemas.microsoft.com/office/word/2010/wordprocessingInk" xmlns:wne="http://schemas.microsoft.com/office/word/2006/wordml" xmlns:wps="http://schemas.microsoft.com/office/word/2010/wordprocessingShape" mc:Ignorable="w14 w15 w16se w16cid w16 w16cex w16sdtdh wp14">
   <w:p>
     <w:pPr>
       <w:pStyle w:val="Footer"/>
@@ -645,7 +625,7 @@
 </file>
 
 <file path=word/footnotes.xml><?xml version="1.0" encoding="utf-8"?>
-<w:footnotes xmlns:wpc="http://schemas.microsoft.com/office/word/2010/wordprocessingCanvas" xmlns:cx="http://schemas.microsoft.com/office/drawing/2014/chartex" xmlns:cx1="http://schemas.microsoft.com/office/drawing/2015/9/8/chartex" xmlns:cx2="http://schemas.microsoft.com/office/drawing/2015/10/21/chartex" xmlns:cx3="http://schemas.microsoft.com/office/drawing/2016/5/9/chartex" xmlns:cx4="http://schemas.microsoft.com/office/drawing/2016/5/10/chartex" xmlns:cx5="http://schemas.microsoft.com/office/drawing/2016/5/11/chartex" xmlns:cx6="http://schemas.microsoft.com/office/drawing/2016/5/12/chartex" xmlns:cx7="http://schemas.microsoft.com/office/drawing/2016/5/13/chartex" xmlns:cx8="http://schemas.microsoft.com/office/drawing/2016/5/14/chartex" xmlns:mc="http://schemas.openxmlformats.org/markup-compatibility/2006" xmlns:aink="http://schemas.microsoft.com/office/drawing/2016/ink" xmlns:am3d="http://schemas.microsoft.com/office/drawing/2017/model3d" xmlns:o="urn:schemas-microsoft-com:office:office" xmlns:r="http://schemas.openxmlformats.org/officeDocument/2006/relationships" xmlns:m="http://schemas.openxmlformats.org/officeDocument/2006/math" xmlns:v="urn:schemas-microsoft-com:vml" xmlns:wp14="http://schemas.microsoft.com/office/word/2010/wordprocessingDrawing" xmlns:wp="http://schemas.openxmlformats.org/drawingml/2006/wordprocessingDrawing" xmlns:w10="urn:schemas-microsoft-com:office:word" xmlns:w="http://schemas.openxmlformats.org/wordprocessingml/2006/main" xmlns:w14="http://schemas.microsoft.com/office/word/2010/wordml" xmlns:w15="http://schemas.microsoft.com/office/word/2012/wordml" xmlns:w16cex="http://schemas.microsoft.com/office/word/2018/wordml/cex" xmlns:w16cid="http://schemas.microsoft.com/office/word/2016/wordml/cid" xmlns:w16="http://schemas.microsoft.com/office/word/2018/wordml" xmlns:w16sdtdh="http://schemas.microsoft.com/office/word/2020/wordml/sdtdatahash" xmlns:w16se="http://schemas.microsoft.com/office/word/2015/wordml/symex" xmlns:wpg="http://schemas.microsoft.com/office/word/2010/wordprocessingGroup" xmlns:wpi="http://schemas.microsoft.com/office/word/2010/wordprocessingInk" xmlns:wne="http://schemas.microsoft.com/office/word/2006/wordml" xmlns:wps="http://schemas.microsoft.com/office/word/2010/wordprocessingShape" mc:Ignorable="w14 w15 w16se w16cid w16 w16cex w16sdtdh wp14">
+<w:footnotes xmlns:wpc="http://schemas.microsoft.com/office/word/2010/wordprocessingCanvas" xmlns:cx="http://schemas.microsoft.com/office/drawing/2014/chartex" xmlns:cx1="http://schemas.microsoft.com/office/drawing/2015/9/8/chartex" xmlns:cx2="http://schemas.microsoft.com/office/drawing/2015/10/21/chartex" xmlns:cx3="http://schemas.microsoft.com/office/drawing/2016/5/9/chartex" xmlns:cx4="http://schemas.microsoft.com/office/drawing/2016/5/10/chartex" xmlns:cx5="http://schemas.microsoft.com/office/drawing/2016/5/11/chartex" xmlns:cx6="http://schemas.microsoft.com/office/drawing/2016/5/12/chartex" xmlns:cx7="http://schemas.microsoft.com/office/drawing/2016/5/13/chartex" xmlns:cx8="http://schemas.microsoft.com/office/drawing/2016/5/14/chartex" xmlns:mc="http://schemas.openxmlformats.org/markup-compatibility/2006" xmlns:aink="http://schemas.microsoft.com/office/drawing/2016/ink" xmlns:am3d="http://schemas.microsoft.com/office/drawing/2017/model3d" xmlns:o="urn:schemas-microsoft-com:office:office" xmlns:oel="http://schemas.microsoft.com/office/2019/extlst" xmlns:r="http://schemas.openxmlformats.org/officeDocument/2006/relationships" xmlns:m="http://schemas.openxmlformats.org/officeDocument/2006/math" xmlns:v="urn:schemas-microsoft-com:vml" xmlns:wp14="http://schemas.microsoft.com/office/word/2010/wordprocessingDrawing" xmlns:wp="http://schemas.openxmlformats.org/drawingml/2006/wordprocessingDrawing" xmlns:w10="urn:schemas-microsoft-com:office:word" xmlns:w="http://schemas.openxmlformats.org/wordprocessingml/2006/main" xmlns:w14="http://schemas.microsoft.com/office/word/2010/wordml" xmlns:w15="http://schemas.microsoft.com/office/word/2012/wordml" xmlns:w16cex="http://schemas.microsoft.com/office/word/2018/wordml/cex" xmlns:w16cid="http://schemas.microsoft.com/office/word/2016/wordml/cid" xmlns:w16="http://schemas.microsoft.com/office/word/2018/wordml" xmlns:w16sdtdh="http://schemas.microsoft.com/office/word/2020/wordml/sdtdatahash" xmlns:w16se="http://schemas.microsoft.com/office/word/2015/wordml/symex" xmlns:wpg="http://schemas.microsoft.com/office/word/2010/wordprocessingGroup" xmlns:wpi="http://schemas.microsoft.com/office/word/2010/wordprocessingInk" xmlns:wne="http://schemas.microsoft.com/office/word/2006/wordml" xmlns:wps="http://schemas.microsoft.com/office/word/2010/wordprocessingShape" mc:Ignorable="w14 w15 w16se w16cid w16 w16cex w16sdtdh wp14">
   <w:footnote w:type="separator" w:id="-1">
     <w:p>
       <w:r>
@@ -664,7 +644,7 @@
 </file>
 
 <file path=word/header1.xml><?xml version="1.0" encoding="utf-8"?>
-<w:hdr xmlns:wpc="http://schemas.microsoft.com/office/word/2010/wordprocessingCanvas" xmlns:cx="http://schemas.microsoft.com/office/drawing/2014/chartex" xmlns:cx1="http://schemas.microsoft.com/office/drawing/2015/9/8/chartex" xmlns:cx2="http://schemas.microsoft.com/office/drawing/2015/10/21/chartex" xmlns:cx3="http://schemas.microsoft.com/office/drawing/2016/5/9/chartex" xmlns:cx4="http://schemas.microsoft.com/office/drawing/2016/5/10/chartex" xmlns:cx5="http://schemas.microsoft.com/office/drawing/2016/5/11/chartex" xmlns:cx6="http://schemas.microsoft.com/office/drawing/2016/5/12/chartex" xmlns:cx7="http://schemas.microsoft.com/office/drawing/2016/5/13/chartex" xmlns:cx8="http://schemas.microsoft.com/office/drawing/2016/5/14/chartex" xmlns:mc="http://schemas.openxmlformats.org/markup-compatibility/2006" xmlns:aink="http://schemas.microsoft.com/office/drawing/2016/ink" xmlns:am3d="http://schemas.microsoft.com/office/drawing/2017/model3d" xmlns:o="urn:schemas-microsoft-com:office:office" xmlns:r="http://schemas.openxmlformats.org/officeDocument/2006/relationships" xmlns:m="http://schemas.openxmlformats.org/officeDocument/2006/math" xmlns:v="urn:schemas-microsoft-com:vml" xmlns:wp14="http://schemas.microsoft.com/office/word/2010/wordprocessingDrawing" xmlns:wp="http://schemas.openxmlformats.org/drawingml/2006/wordprocessingDrawing" xmlns:w10="urn:schemas-microsoft-com:office:word" xmlns:w="http://schemas.openxmlformats.org/wordprocessingml/2006/main" xmlns:w14="http://schemas.microsoft.com/office/word/2010/wordml" xmlns:w15="http://schemas.microsoft.com/office/word/2012/wordml" xmlns:w16cex="http://schemas.microsoft.com/office/word/2018/wordml/cex" xmlns:w16cid="http://schemas.microsoft.com/office/word/2016/wordml/cid" xmlns:w16="http://schemas.microsoft.com/office/word/2018/wordml" xmlns:w16sdtdh="http://schemas.microsoft.com/office/word/2020/wordml/sdtdatahash" xmlns:w16se="http://schemas.microsoft.com/office/word/2015/wordml/symex" xmlns:wpg="http://schemas.microsoft.com/office/word/2010/wordprocessingGroup" xmlns:wpi="http://schemas.microsoft.com/office/word/2010/wordprocessingInk" xmlns:wne="http://schemas.microsoft.com/office/word/2006/wordml" xmlns:wps="http://schemas.microsoft.com/office/word/2010/wordprocessingShape" mc:Ignorable="w14 w15 w16se w16cid w16 w16cex w16sdtdh wp14">
+<w:hdr xmlns:wpc="http://schemas.microsoft.com/office/word/2010/wordprocessingCanvas" xmlns:cx="http://schemas.microsoft.com/office/drawing/2014/chartex" xmlns:cx1="http://schemas.microsoft.com/office/drawing/2015/9/8/chartex" xmlns:cx2="http://schemas.microsoft.com/office/drawing/2015/10/21/chartex" xmlns:cx3="http://schemas.microsoft.com/office/drawing/2016/5/9/chartex" xmlns:cx4="http://schemas.microsoft.com/office/drawing/2016/5/10/chartex" xmlns:cx5="http://schemas.microsoft.com/office/drawing/2016/5/11/chartex" xmlns:cx6="http://schemas.microsoft.com/office/drawing/2016/5/12/chartex" xmlns:cx7="http://schemas.microsoft.com/office/drawing/2016/5/13/chartex" xmlns:cx8="http://schemas.microsoft.com/office/drawing/2016/5/14/chartex" xmlns:mc="http://schemas.openxmlformats.org/markup-compatibility/2006" xmlns:aink="http://schemas.microsoft.com/office/drawing/2016/ink" xmlns:am3d="http://schemas.microsoft.com/office/drawing/2017/model3d" xmlns:o="urn:schemas-microsoft-com:office:office" xmlns:oel="http://schemas.microsoft.com/office/2019/extlst" xmlns:r="http://schemas.openxmlformats.org/officeDocument/2006/relationships" xmlns:m="http://schemas.openxmlformats.org/officeDocument/2006/math" xmlns:v="urn:schemas-microsoft-com:vml" xmlns:wp14="http://schemas.microsoft.com/office/word/2010/wordprocessingDrawing" xmlns:wp="http://schemas.openxmlformats.org/drawingml/2006/wordprocessingDrawing" xmlns:w10="urn:schemas-microsoft-com:office:word" xmlns:w="http://schemas.openxmlformats.org/wordprocessingml/2006/main" xmlns:w14="http://schemas.microsoft.com/office/word/2010/wordml" xmlns:w15="http://schemas.microsoft.com/office/word/2012/wordml" xmlns:w16cex="http://schemas.microsoft.com/office/word/2018/wordml/cex" xmlns:w16cid="http://schemas.microsoft.com/office/word/2016/wordml/cid" xmlns:w16="http://schemas.microsoft.com/office/word/2018/wordml" xmlns:w16sdtdh="http://schemas.microsoft.com/office/word/2020/wordml/sdtdatahash" xmlns:w16se="http://schemas.microsoft.com/office/word/2015/wordml/symex" xmlns:wpg="http://schemas.microsoft.com/office/word/2010/wordprocessingGroup" xmlns:wpi="http://schemas.microsoft.com/office/word/2010/wordprocessingInk" xmlns:wne="http://schemas.microsoft.com/office/word/2006/wordml" xmlns:wps="http://schemas.microsoft.com/office/word/2010/wordprocessingShape" mc:Ignorable="w14 w15 w16se w16cid w16 w16cex w16sdtdh wp14">
   <w:p>
     <w:pPr>
       <w:pStyle w:val="Header"/>
@@ -710,7 +690,7 @@
 </file>
 
 <file path=word/header2.xml><?xml version="1.0" encoding="utf-8"?>
-<w:hdr xmlns:wpc="http://schemas.microsoft.com/office/word/2010/wordprocessingCanvas" xmlns:cx="http://schemas.microsoft.com/office/drawing/2014/chartex" xmlns:cx1="http://schemas.microsoft.com/office/drawing/2015/9/8/chartex" xmlns:cx2="http://schemas.microsoft.com/office/drawing/2015/10/21/chartex" xmlns:cx3="http://schemas.microsoft.com/office/drawing/2016/5/9/chartex" xmlns:cx4="http://schemas.microsoft.com/office/drawing/2016/5/10/chartex" xmlns:cx5="http://schemas.microsoft.com/office/drawing/2016/5/11/chartex" xmlns:cx6="http://schemas.microsoft.com/office/drawing/2016/5/12/chartex" xmlns:cx7="http://schemas.microsoft.com/office/drawing/2016/5/13/chartex" xmlns:cx8="http://schemas.microsoft.com/office/drawing/2016/5/14/chartex" xmlns:mc="http://schemas.openxmlformats.org/markup-compatibility/2006" xmlns:aink="http://schemas.microsoft.com/office/drawing/2016/ink" xmlns:am3d="http://schemas.microsoft.com/office/drawing/2017/model3d" xmlns:o="urn:schemas-microsoft-com:office:office" xmlns:r="http://schemas.openxmlformats.org/officeDocument/2006/relationships" xmlns:m="http://schemas.openxmlformats.org/officeDocument/2006/math" xmlns:v="urn:schemas-microsoft-com:vml" xmlns:wp14="http://schemas.microsoft.com/office/word/2010/wordprocessingDrawing" xmlns:wp="http://schemas.openxmlformats.org/drawingml/2006/wordprocessingDrawing" xmlns:w10="urn:schemas-microsoft-com:office:word" xmlns:w="http://schemas.openxmlformats.org/wordprocessingml/2006/main" xmlns:w14="http://schemas.microsoft.com/office/word/2010/wordml" xmlns:w15="http://schemas.microsoft.com/office/word/2012/wordml" xmlns:w16cex="http://schemas.microsoft.com/office/word/2018/wordml/cex" xmlns:w16cid="http://schemas.microsoft.com/office/word/2016/wordml/cid" xmlns:w16="http://schemas.microsoft.com/office/word/2018/wordml" xmlns:w16sdtdh="http://schemas.microsoft.com/office/word/2020/wordml/sdtdatahash" xmlns:w16se="http://schemas.microsoft.com/office/word/2015/wordml/symex" xmlns:wpg="http://schemas.microsoft.com/office/word/2010/wordprocessingGroup" xmlns:wpi="http://schemas.microsoft.com/office/word/2010/wordprocessingInk" xmlns:wne="http://schemas.microsoft.com/office/word/2006/wordml" xmlns:wps="http://schemas.microsoft.com/office/word/2010/wordprocessingShape" mc:Ignorable="w14 w15 w16se w16cid w16 w16cex w16sdtdh wp14">
+<w:hdr xmlns:wpc="http://schemas.microsoft.com/office/word/2010/wordprocessingCanvas" xmlns:cx="http://schemas.microsoft.com/office/drawing/2014/chartex" xmlns:cx1="http://schemas.microsoft.com/office/drawing/2015/9/8/chartex" xmlns:cx2="http://schemas.microsoft.com/office/drawing/2015/10/21/chartex" xmlns:cx3="http://schemas.microsoft.com/office/drawing/2016/5/9/chartex" xmlns:cx4="http://schemas.microsoft.com/office/drawing/2016/5/10/chartex" xmlns:cx5="http://schemas.microsoft.com/office/drawing/2016/5/11/chartex" xmlns:cx6="http://schemas.microsoft.com/office/drawing/2016/5/12/chartex" xmlns:cx7="http://schemas.microsoft.com/office/drawing/2016/5/13/chartex" xmlns:cx8="http://schemas.microsoft.com/office/drawing/2016/5/14/chartex" xmlns:mc="http://schemas.openxmlformats.org/markup-compatibility/2006" xmlns:aink="http://schemas.microsoft.com/office/drawing/2016/ink" xmlns:am3d="http://schemas.microsoft.com/office/drawing/2017/model3d" xmlns:o="urn:schemas-microsoft-com:office:office" xmlns:oel="http://schemas.microsoft.com/office/2019/extlst" xmlns:r="http://schemas.openxmlformats.org/officeDocument/2006/relationships" xmlns:m="http://schemas.openxmlformats.org/officeDocument/2006/math" xmlns:v="urn:schemas-microsoft-com:vml" xmlns:wp14="http://schemas.microsoft.com/office/word/2010/wordprocessingDrawing" xmlns:wp="http://schemas.openxmlformats.org/drawingml/2006/wordprocessingDrawing" xmlns:w10="urn:schemas-microsoft-com:office:word" xmlns:w="http://schemas.openxmlformats.org/wordprocessingml/2006/main" xmlns:w14="http://schemas.microsoft.com/office/word/2010/wordml" xmlns:w15="http://schemas.microsoft.com/office/word/2012/wordml" xmlns:w16cex="http://schemas.microsoft.com/office/word/2018/wordml/cex" xmlns:w16cid="http://schemas.microsoft.com/office/word/2016/wordml/cid" xmlns:w16="http://schemas.microsoft.com/office/word/2018/wordml" xmlns:w16sdtdh="http://schemas.microsoft.com/office/word/2020/wordml/sdtdatahash" xmlns:w16se="http://schemas.microsoft.com/office/word/2015/wordml/symex" xmlns:wpg="http://schemas.microsoft.com/office/word/2010/wordprocessingGroup" xmlns:wpi="http://schemas.microsoft.com/office/word/2010/wordprocessingInk" xmlns:wne="http://schemas.microsoft.com/office/word/2006/wordml" xmlns:wps="http://schemas.microsoft.com/office/word/2010/wordprocessingShape" mc:Ignorable="w14 w15 w16se w16cid w16 w16cex w16sdtdh wp14">
   <w:p>
     <w:pPr>
       <w:pStyle w:val="Header"/>
@@ -756,7 +736,7 @@
 </file>
 
 <file path=word/header3.xml><?xml version="1.0" encoding="utf-8"?>
-<w:hdr xmlns:wpc="http://schemas.microsoft.com/office/word/2010/wordprocessingCanvas" xmlns:cx="http://schemas.microsoft.com/office/drawing/2014/chartex" xmlns:cx1="http://schemas.microsoft.com/office/drawing/2015/9/8/chartex" xmlns:cx2="http://schemas.microsoft.com/office/drawing/2015/10/21/chartex" xmlns:cx3="http://schemas.microsoft.com/office/drawing/2016/5/9/chartex" xmlns:cx4="http://schemas.microsoft.com/office/drawing/2016/5/10/chartex" xmlns:cx5="http://schemas.microsoft.com/office/drawing/2016/5/11/chartex" xmlns:cx6="http://schemas.microsoft.com/office/drawing/2016/5/12/chartex" xmlns:cx7="http://schemas.microsoft.com/office/drawing/2016/5/13/chartex" xmlns:cx8="http://schemas.microsoft.com/office/drawing/2016/5/14/chartex" xmlns:mc="http://schemas.openxmlformats.org/markup-compatibility/2006" xmlns:aink="http://schemas.microsoft.com/office/drawing/2016/ink" xmlns:am3d="http://schemas.microsoft.com/office/drawing/2017/model3d" xmlns:o="urn:schemas-microsoft-com:office:office" xmlns:r="http://schemas.openxmlformats.org/officeDocument/2006/relationships" xmlns:m="http://schemas.openxmlformats.org/officeDocument/2006/math" xmlns:v="urn:schemas-microsoft-com:vml" xmlns:wp14="http://schemas.microsoft.com/office/word/2010/wordprocessingDrawing" xmlns:wp="http://schemas.openxmlformats.org/drawingml/2006/wordprocessingDrawing" xmlns:w10="urn:schemas-microsoft-com:office:word" xmlns:w="http://schemas.openxmlformats.org/wordprocessingml/2006/main" xmlns:w14="http://schemas.microsoft.com/office/word/2010/wordml" xmlns:w15="http://schemas.microsoft.com/office/word/2012/wordml" xmlns:w16cex="http://schemas.microsoft.com/office/word/2018/wordml/cex" xmlns:w16cid="http://schemas.microsoft.com/office/word/2016/wordml/cid" xmlns:w16="http://schemas.microsoft.com/office/word/2018/wordml" xmlns:w16sdtdh="http://schemas.microsoft.com/office/word/2020/wordml/sdtdatahash" xmlns:w16se="http://schemas.microsoft.com/office/word/2015/wordml/symex" xmlns:wpg="http://schemas.microsoft.com/office/word/2010/wordprocessingGroup" xmlns:wpi="http://schemas.microsoft.com/office/word/2010/wordprocessingInk" xmlns:wne="http://schemas.microsoft.com/office/word/2006/wordml" xmlns:wps="http://schemas.microsoft.com/office/word/2010/wordprocessingShape" mc:Ignorable="w14 w15 w16se w16cid w16 w16cex w16sdtdh wp14">
+<w:hdr xmlns:wpc="http://schemas.microsoft.com/office/word/2010/wordprocessingCanvas" xmlns:cx="http://schemas.microsoft.com/office/drawing/2014/chartex" xmlns:cx1="http://schemas.microsoft.com/office/drawing/2015/9/8/chartex" xmlns:cx2="http://schemas.microsoft.com/office/drawing/2015/10/21/chartex" xmlns:cx3="http://schemas.microsoft.com/office/drawing/2016/5/9/chartex" xmlns:cx4="http://schemas.microsoft.com/office/drawing/2016/5/10/chartex" xmlns:cx5="http://schemas.microsoft.com/office/drawing/2016/5/11/chartex" xmlns:cx6="http://schemas.microsoft.com/office/drawing/2016/5/12/chartex" xmlns:cx7="http://schemas.microsoft.com/office/drawing/2016/5/13/chartex" xmlns:cx8="http://schemas.microsoft.com/office/drawing/2016/5/14/chartex" xmlns:mc="http://schemas.openxmlformats.org/markup-compatibility/2006" xmlns:aink="http://schemas.microsoft.com/office/drawing/2016/ink" xmlns:am3d="http://schemas.microsoft.com/office/drawing/2017/model3d" xmlns:o="urn:schemas-microsoft-com:office:office" xmlns:oel="http://schemas.microsoft.com/office/2019/extlst" xmlns:r="http://schemas.openxmlformats.org/officeDocument/2006/relationships" xmlns:m="http://schemas.openxmlformats.org/officeDocument/2006/math" xmlns:v="urn:schemas-microsoft-com:vml" xmlns:wp14="http://schemas.microsoft.com/office/word/2010/wordprocessingDrawing" xmlns:wp="http://schemas.openxmlformats.org/drawingml/2006/wordprocessingDrawing" xmlns:w10="urn:schemas-microsoft-com:office:word" xmlns:w="http://schemas.openxmlformats.org/wordprocessingml/2006/main" xmlns:w14="http://schemas.microsoft.com/office/word/2010/wordml" xmlns:w15="http://schemas.microsoft.com/office/word/2012/wordml" xmlns:w16cex="http://schemas.microsoft.com/office/word/2018/wordml/cex" xmlns:w16cid="http://schemas.microsoft.com/office/word/2016/wordml/cid" xmlns:w16="http://schemas.microsoft.com/office/word/2018/wordml" xmlns:w16sdtdh="http://schemas.microsoft.com/office/word/2020/wordml/sdtdatahash" xmlns:w16se="http://schemas.microsoft.com/office/word/2015/wordml/symex" xmlns:wpg="http://schemas.microsoft.com/office/word/2010/wordprocessingGroup" xmlns:wpi="http://schemas.microsoft.com/office/word/2010/wordprocessingInk" xmlns:wne="http://schemas.microsoft.com/office/word/2006/wordml" xmlns:wps="http://schemas.microsoft.com/office/word/2010/wordprocessingShape" mc:Ignorable="w14 w15 w16se w16cid w16 w16cex w16sdtdh wp14">
   <w:p>
     <w:pPr>
       <w:pStyle w:val="Header"/>
@@ -802,7 +782,7 @@
 </file>
 
 <file path=word/numbering.xml><?xml version="1.0" encoding="utf-8"?>
-<w:numbering xmlns:wpc="http://schemas.microsoft.com/office/word/2010/wordprocessingCanvas" xmlns:cx="http://schemas.microsoft.com/office/drawing/2014/chartex" xmlns:cx1="http://schemas.microsoft.com/office/drawing/2015/9/8/chartex" xmlns:cx2="http://schemas.microsoft.com/office/drawing/2015/10/21/chartex" xmlns:cx3="http://schemas.microsoft.com/office/drawing/2016/5/9/chartex" xmlns:cx4="http://schemas.microsoft.com/office/drawing/2016/5/10/chartex" xmlns:cx5="http://schemas.microsoft.com/office/drawing/2016/5/11/chartex" xmlns:cx6="http://schemas.microsoft.com/office/drawing/2016/5/12/chartex" xmlns:cx7="http://schemas.microsoft.com/office/drawing/2016/5/13/chartex" xmlns:cx8="http://schemas.microsoft.com/office/drawing/2016/5/14/chartex" xmlns:mc="http://schemas.openxmlformats.org/markup-compatibility/2006" xmlns:aink="http://schemas.microsoft.com/office/drawing/2016/ink" xmlns:am3d="http://schemas.microsoft.com/office/drawing/2017/model3d" xmlns:o="urn:schemas-microsoft-com:office:office" xmlns:r="http://schemas.openxmlformats.org/officeDocument/2006/relationships" xmlns:m="http://schemas.openxmlformats.org/officeDocument/2006/math" xmlns:v="urn:schemas-microsoft-com:vml" xmlns:wp14="http://schemas.microsoft.com/office/word/2010/wordprocessingDrawing" xmlns:wp="http://schemas.openxmlformats.org/drawingml/2006/wordprocessingDrawing" xmlns:w10="urn:schemas-microsoft-com:office:word" xmlns:w="http://schemas.openxmlformats.org/wordprocessingml/2006/main" xmlns:w14="http://schemas.microsoft.com/office/word/2010/wordml" xmlns:w15="http://schemas.microsoft.com/office/word/2012/wordml" xmlns:w16cex="http://schemas.microsoft.com/office/word/2018/wordml/cex" xmlns:w16cid="http://schemas.microsoft.com/office/word/2016/wordml/cid" xmlns:w16="http://schemas.microsoft.com/office/word/2018/wordml" xmlns:w16sdtdh="http://schemas.microsoft.com/office/word/2020/wordml/sdtdatahash" xmlns:w16se="http://schemas.microsoft.com/office/word/2015/wordml/symex" xmlns:wpg="http://schemas.microsoft.com/office/word/2010/wordprocessingGroup" xmlns:wpi="http://schemas.microsoft.com/office/word/2010/wordprocessingInk" xmlns:wne="http://schemas.microsoft.com/office/word/2006/wordml" xmlns:wps="http://schemas.microsoft.com/office/word/2010/wordprocessingShape" mc:Ignorable="w14 w15 w16se w16cid w16 w16cex w16sdtdh wp14">
+<w:numbering xmlns:wpc="http://schemas.microsoft.com/office/word/2010/wordprocessingCanvas" xmlns:cx="http://schemas.microsoft.com/office/drawing/2014/chartex" xmlns:cx1="http://schemas.microsoft.com/office/drawing/2015/9/8/chartex" xmlns:cx2="http://schemas.microsoft.com/office/drawing/2015/10/21/chartex" xmlns:cx3="http://schemas.microsoft.com/office/drawing/2016/5/9/chartex" xmlns:cx4="http://schemas.microsoft.com/office/drawing/2016/5/10/chartex" xmlns:cx5="http://schemas.microsoft.com/office/drawing/2016/5/11/chartex" xmlns:cx6="http://schemas.microsoft.com/office/drawing/2016/5/12/chartex" xmlns:cx7="http://schemas.microsoft.com/office/drawing/2016/5/13/chartex" xmlns:cx8="http://schemas.microsoft.com/office/drawing/2016/5/14/chartex" xmlns:mc="http://schemas.openxmlformats.org/markup-compatibility/2006" xmlns:aink="http://schemas.microsoft.com/office/drawing/2016/ink" xmlns:am3d="http://schemas.microsoft.com/office/drawing/2017/model3d" xmlns:o="urn:schemas-microsoft-com:office:office" xmlns:oel="http://schemas.microsoft.com/office/2019/extlst" xmlns:r="http://schemas.openxmlformats.org/officeDocument/2006/relationships" xmlns:m="http://schemas.openxmlformats.org/officeDocument/2006/math" xmlns:v="urn:schemas-microsoft-com:vml" xmlns:wp14="http://schemas.microsoft.com/office/word/2010/wordprocessingDrawing" xmlns:wp="http://schemas.openxmlformats.org/drawingml/2006/wordprocessingDrawing" xmlns:w10="urn:schemas-microsoft-com:office:word" xmlns:w="http://schemas.openxmlformats.org/wordprocessingml/2006/main" xmlns:w14="http://schemas.microsoft.com/office/word/2010/wordml" xmlns:w15="http://schemas.microsoft.com/office/word/2012/wordml" xmlns:w16cex="http://schemas.microsoft.com/office/word/2018/wordml/cex" xmlns:w16cid="http://schemas.microsoft.com/office/word/2016/wordml/cid" xmlns:w16="http://schemas.microsoft.com/office/word/2018/wordml" xmlns:w16sdtdh="http://schemas.microsoft.com/office/word/2020/wordml/sdtdatahash" xmlns:w16se="http://schemas.microsoft.com/office/word/2015/wordml/symex" xmlns:wpg="http://schemas.microsoft.com/office/word/2010/wordprocessingGroup" xmlns:wpi="http://schemas.microsoft.com/office/word/2010/wordprocessingInk" xmlns:wne="http://schemas.microsoft.com/office/word/2006/wordml" xmlns:wps="http://schemas.microsoft.com/office/word/2010/wordprocessingShape" mc:Ignorable="w14 w15 w16se w16cid w16 w16cex w16sdtdh wp14">
   <w:abstractNum w:abstractNumId="0" w15:restartNumberingAfterBreak="0">
     <w:nsid w:val="00D63346"/>
     <w:multiLevelType w:val="hybridMultilevel"/>

</xml_diff>